<commit_message>
Added some notes to features.docx.
</commit_message>
<xml_diff>
--- a/documentation/ideas/features.docx
+++ b/documentation/ideas/features.docx
@@ -1,6 +1,6 @@
 
 <file path=word/document.xml><?xml version="1.0" encoding="utf-8"?>
-<w:document xmlns:wpc="http://schemas.microsoft.com/office/word/2010/wordprocessingCanvas" xmlns:cx="http://schemas.microsoft.com/office/drawing/2014/chartex" xmlns:cx1="http://schemas.microsoft.com/office/drawing/2015/9/8/chartex" xmlns:cx2="http://schemas.microsoft.com/office/drawing/2015/10/21/chartex" xmlns:cx3="http://schemas.microsoft.com/office/drawing/2016/5/9/chartex" xmlns:cx4="http://schemas.microsoft.com/office/drawing/2016/5/10/chartex" xmlns:cx5="http://schemas.microsoft.com/office/drawing/2016/5/11/chartex" xmlns:cx6="http://schemas.microsoft.com/office/drawing/2016/5/12/chartex" xmlns:cx7="http://schemas.microsoft.com/office/drawing/2016/5/13/chartex" xmlns:cx8="http://schemas.microsoft.com/office/drawing/2016/5/14/chartex" xmlns:mc="http://schemas.openxmlformats.org/markup-compatibility/2006" xmlns:aink="http://schemas.microsoft.com/office/drawing/2016/ink" xmlns:am3d="http://schemas.microsoft.com/office/drawing/2017/model3d" xmlns:o="urn:schemas-microsoft-com:office:office" xmlns:oel="http://schemas.microsoft.com/office/2019/extlst" xmlns:r="http://schemas.openxmlformats.org/officeDocument/2006/relationships" xmlns:m="http://schemas.openxmlformats.org/officeDocument/2006/math" xmlns:v="urn:schemas-microsoft-com:vml" xmlns:wp14="http://schemas.microsoft.com/office/word/2010/wordprocessingDrawing" xmlns:wp="http://schemas.openxmlformats.org/drawingml/2006/wordprocessingDrawing" xmlns:w10="urn:schemas-microsoft-com:office:word" xmlns:w="http://schemas.openxmlformats.org/wordprocessingml/2006/main" xmlns:w14="http://schemas.microsoft.com/office/word/2010/wordml" xmlns:w15="http://schemas.microsoft.com/office/word/2012/wordml" xmlns:w16cex="http://schemas.microsoft.com/office/word/2018/wordml/cex" xmlns:w16cid="http://schemas.microsoft.com/office/word/2016/wordml/cid" xmlns:w16="http://schemas.microsoft.com/office/word/2018/wordml" xmlns:w16sdtdh="http://schemas.microsoft.com/office/word/2020/wordml/sdtdatahash" xmlns:w16se="http://schemas.microsoft.com/office/word/2015/wordml/symex" xmlns:wpg="http://schemas.microsoft.com/office/word/2010/wordprocessingGroup" xmlns:wpi="http://schemas.microsoft.com/office/word/2010/wordprocessingInk" xmlns:wne="http://schemas.microsoft.com/office/word/2006/wordml" xmlns:wps="http://schemas.microsoft.com/office/word/2010/wordprocessingShape" mc:Ignorable="w14 w15 w16se w16cid w16 w16cex w16sdtdh wp14">
+<w:document xmlns:wpc="http://schemas.microsoft.com/office/word/2010/wordprocessingCanvas" xmlns:cx="http://schemas.microsoft.com/office/drawing/2014/chartex" xmlns:cx1="http://schemas.microsoft.com/office/drawing/2015/9/8/chartex" xmlns:cx2="http://schemas.microsoft.com/office/drawing/2015/10/21/chartex" xmlns:cx3="http://schemas.microsoft.com/office/drawing/2016/5/9/chartex" xmlns:cx4="http://schemas.microsoft.com/office/drawing/2016/5/10/chartex" xmlns:cx5="http://schemas.microsoft.com/office/drawing/2016/5/11/chartex" xmlns:cx6="http://schemas.microsoft.com/office/drawing/2016/5/12/chartex" xmlns:cx7="http://schemas.microsoft.com/office/drawing/2016/5/13/chartex" xmlns:cx8="http://schemas.microsoft.com/office/drawing/2016/5/14/chartex" xmlns:mc="http://schemas.openxmlformats.org/markup-compatibility/2006" xmlns:aink="http://schemas.microsoft.com/office/drawing/2016/ink" xmlns:am3d="http://schemas.microsoft.com/office/drawing/2017/model3d" xmlns:o="urn:schemas-microsoft-com:office:office" xmlns:oel="http://schemas.microsoft.com/office/2019/extlst" xmlns:r="http://schemas.openxmlformats.org/officeDocument/2006/relationships" xmlns:m="http://schemas.openxmlformats.org/officeDocument/2006/math" xmlns:v="urn:schemas-microsoft-com:vml" xmlns:wp14="http://schemas.microsoft.com/office/word/2010/wordprocessingDrawing" xmlns:wp="http://schemas.openxmlformats.org/drawingml/2006/wordprocessingDrawing" xmlns:w10="urn:schemas-microsoft-com:office:word" xmlns:w="http://schemas.openxmlformats.org/wordprocessingml/2006/main" xmlns:w14="http://schemas.microsoft.com/office/word/2010/wordml" xmlns:w15="http://schemas.microsoft.com/office/word/2012/wordml" xmlns:w16cex="http://schemas.microsoft.com/office/word/2018/wordml/cex" xmlns:w16cid="http://schemas.microsoft.com/office/word/2016/wordml/cid" xmlns:w16="http://schemas.microsoft.com/office/word/2018/wordml" xmlns:w16du="http://schemas.microsoft.com/office/word/2023/wordml/word16du" xmlns:w16sdtdh="http://schemas.microsoft.com/office/word/2020/wordml/sdtdatahash" xmlns:w16se="http://schemas.microsoft.com/office/word/2015/wordml/symex" xmlns:wpg="http://schemas.microsoft.com/office/word/2010/wordprocessingGroup" xmlns:wpi="http://schemas.microsoft.com/office/word/2010/wordprocessingInk" xmlns:wne="http://schemas.microsoft.com/office/word/2006/wordml" xmlns:wps="http://schemas.microsoft.com/office/word/2010/wordprocessingShape" mc:Ignorable="w14 w15 w16se w16cid w16 w16cex w16sdtdh wp14">
   <w:body>
     <w:p>
       <w:r>
@@ -9,7 +9,13 @@
     </w:p>
     <w:p>
       <w:r>
-        <w:t>Have thread on server running updating predictions of prices every 5 mins to avoid recalculation every time user asks for it.</w:t>
+        <w:t xml:space="preserve">Have thread on server running updating predictions of prices every </w:t>
+      </w:r>
+      <w:r>
+        <w:t>1</w:t>
+      </w:r>
+      <w:r>
+        <w:t>5 mins to avoid recalculation every time user asks for it.</w:t>
       </w:r>
       <w:r>
         <w:t xml:space="preserve"> Should such data be in </w:t>
@@ -103,6 +109,107 @@
       </w:r>
       <w:r>
         <w:t xml:space="preserve"> symbol.</w:t>
+      </w:r>
+    </w:p>
+    <w:p>
+      <w:r>
+        <w:t xml:space="preserve">If </w:t>
+      </w:r>
+      <w:r>
+        <w:t xml:space="preserve">user wants to cancel their </w:t>
+      </w:r>
+      <w:r>
+        <w:t>purchase/sale</w:t>
+      </w:r>
+      <w:r>
+        <w:t xml:space="preserve"> request the</w:t>
+      </w:r>
+      <w:r>
+        <w:t xml:space="preserve"> system can just set the quantity</w:t>
+      </w:r>
+      <w:r>
+        <w:t xml:space="preserve"> requested to be equal to the quantity satisfied</w:t>
+      </w:r>
+      <w:r>
+        <w:t>. If that number is 0</w:t>
+      </w:r>
+      <w:r>
+        <w:t xml:space="preserve"> </w:t>
+      </w:r>
+      <w:r>
+        <w:t>then</w:t>
+      </w:r>
+      <w:r>
+        <w:t xml:space="preserve"> frontend </w:t>
+      </w:r>
+      <w:r>
+        <w:t>can display as cancelled</w:t>
+      </w:r>
+      <w:r>
+        <w:t xml:space="preserve"> instead of stopping at some point.</w:t>
+      </w:r>
+    </w:p>
+    <w:p>
+      <w:r>
+        <w:t xml:space="preserve">Once the user creates a purchase/sale request then </w:t>
+      </w:r>
+      <w:r>
+        <w:t xml:space="preserve">immediately afterwards executes the code that tries to match all possible requests, since without new request in our system </w:t>
+      </w:r>
+      <w:r>
+        <w:t>there would be no new requests being fulfilled there is no need for a separate running thread doing just that</w:t>
+      </w:r>
+      <w:r>
+        <w:t>.</w:t>
+      </w:r>
+    </w:p>
+    <w:p>
+      <w:r>
+        <w:t xml:space="preserve">If merging this system with for example </w:t>
+      </w:r>
+      <w:proofErr w:type="gramStart"/>
+      <w:r>
+        <w:t>Alpaca</w:t>
+      </w:r>
+      <w:proofErr w:type="gramEnd"/>
+      <w:r>
+        <w:t xml:space="preserve"> then </w:t>
+      </w:r>
+      <w:r>
+        <w:t>when trying to merge our users requests first cancel Alpaca check whether it is once again possible and if so only then merge.</w:t>
+      </w:r>
+    </w:p>
+    <w:p>
+      <w:r>
+        <w:t xml:space="preserve">Admin deleting a trader, do their active </w:t>
+      </w:r>
+      <w:r>
+        <w:t>trade requests get terminated and do they get paid</w:t>
+      </w:r>
+      <w:r>
+        <w:t xml:space="preserve">, how to handle </w:t>
+      </w:r>
+      <w:proofErr w:type="gramStart"/>
+      <w:r>
+        <w:t>this ???</w:t>
+      </w:r>
+      <w:proofErr w:type="gramEnd"/>
+    </w:p>
+    <w:p>
+      <w:r>
+        <w:t xml:space="preserve">In portfolio should be showing requests and when selecting requests only then seeing </w:t>
+      </w:r>
+      <w:r>
+        <w:t xml:space="preserve">transactions, </w:t>
+      </w:r>
+      <w:r>
+        <w:t>search bar</w:t>
+      </w:r>
+      <w:r>
+        <w:t xml:space="preserve"> can search all the requests</w:t>
+      </w:r>
+      <w:r>
+        <w:t>.</w:t>
       </w:r>
     </w:p>
     <w:p/>

</xml_diff>

<commit_message>
Finished NoSQL part of the SQL+NoSQL db design.
</commit_message>
<xml_diff>
--- a/documentation/ideas/features.docx
+++ b/documentation/ideas/features.docx
@@ -165,15 +165,7 @@
     </w:p>
     <w:p>
       <w:r>
-        <w:t xml:space="preserve">If merging this system with for example </w:t>
-      </w:r>
-      <w:proofErr w:type="gramStart"/>
-      <w:r>
-        <w:t>Alpaca</w:t>
-      </w:r>
-      <w:proofErr w:type="gramEnd"/>
-      <w:r>
-        <w:t xml:space="preserve"> then </w:t>
+        <w:t xml:space="preserve">If merging this system with for example Alpaca then </w:t>
       </w:r>
       <w:r>
         <w:t>when trying to merge our users requests first cancel Alpaca check whether it is once again possible and if so only then merge.</w:t>
@@ -187,13 +179,8 @@
         <w:t>trade requests get terminated and do they get paid</w:t>
       </w:r>
       <w:r>
-        <w:t xml:space="preserve">, how to handle </w:t>
-      </w:r>
-      <w:proofErr w:type="gramStart"/>
-      <w:r>
-        <w:t>this ???</w:t>
-      </w:r>
-      <w:proofErr w:type="gramEnd"/>
+        <w:t>, how to handle this ???</w:t>
+      </w:r>
     </w:p>
     <w:p>
       <w:r>

</xml_diff>